<commit_message>
Reorganized folders and changes to shutter control
</commit_message>
<xml_diff>
--- a/Lambda Documentation.docx
+++ b/Lambda Documentation.docx
@@ -17,7 +17,15 @@
           <w:b/>
           <w:sz w:val="24"/>
         </w:rPr>
-        <w:t>shutter-control-2.vi</w:t>
+        <w:t>shutter-control</w:t>
+      </w:r>
+      <w:r>
+        <w:rPr>
+          <w:rFonts w:ascii="Times New Roman" w:hAnsi="Times New Roman" w:cs="Times New Roman"/>
+          <w:b/>
+          <w:sz w:val="24"/>
+        </w:rPr>
+        <w:t>.vi</w:t>
       </w:r>
       <w:proofErr w:type="gramEnd"/>
     </w:p>
@@ -515,26 +523,6 @@
       <w:pPr>
         <w:pStyle w:val="ListParagraph"/>
         <w:numPr>
-          <w:ilvl w:val="1"/>
-          <w:numId w:val="1"/>
-        </w:numPr>
-        <w:rPr>
-          <w:rFonts w:ascii="Times New Roman" w:hAnsi="Times New Roman" w:cs="Times New Roman"/>
-          <w:sz w:val="24"/>
-        </w:rPr>
-      </w:pPr>
-      <w:r>
-        <w:rPr>
-          <w:rFonts w:ascii="Times New Roman" w:hAnsi="Times New Roman" w:cs="Times New Roman"/>
-          <w:sz w:val="24"/>
-        </w:rPr>
-        <w:t>shutter-user-event-out-global</w:t>
-      </w:r>
-    </w:p>
-    <w:p>
-      <w:pPr>
-        <w:pStyle w:val="ListParagraph"/>
-        <w:numPr>
           <w:ilvl w:val="2"/>
           <w:numId w:val="1"/>
         </w:numPr>
@@ -558,28 +546,14 @@
           <w:sz w:val="24"/>
         </w:rPr>
       </w:pPr>
-      <w:r>
-        <w:rPr>
-          <w:rFonts w:ascii="Times New Roman" w:hAnsi="Times New Roman" w:cs="Times New Roman"/>
-          <w:sz w:val="24"/>
-        </w:rPr>
-        <w:t xml:space="preserve">This </w:t>
-      </w:r>
-      <w:proofErr w:type="gramStart"/>
-      <w:r>
-        <w:rPr>
-          <w:rFonts w:ascii="Times New Roman" w:hAnsi="Times New Roman" w:cs="Times New Roman"/>
-          <w:sz w:val="24"/>
-        </w:rPr>
-        <w:t>vi</w:t>
-      </w:r>
-      <w:proofErr w:type="gramEnd"/>
-      <w:r>
-        <w:rPr>
-          <w:rFonts w:ascii="Times New Roman" w:hAnsi="Times New Roman" w:cs="Times New Roman"/>
-          <w:sz w:val="24"/>
-        </w:rPr>
-        <w:t xml:space="preserve"> controls/activates the laser shutters.</w:t>
+      <w:bookmarkStart w:id="0" w:name="_GoBack"/>
+      <w:bookmarkEnd w:id="0"/>
+      <w:r>
+        <w:rPr>
+          <w:rFonts w:ascii="Times New Roman" w:hAnsi="Times New Roman" w:cs="Times New Roman"/>
+          <w:sz w:val="24"/>
+        </w:rPr>
+        <w:t>This vi controls/activates the laser shutters.</w:t>
       </w:r>
     </w:p>
     <w:p>
@@ -594,7 +568,6 @@
         <w:rPr>
           <w:noProof/>
         </w:rPr>
-        <w:lastRenderedPageBreak/>
         <w:drawing>
           <wp:inline distT="0" distB="0" distL="0" distR="0" wp14:anchorId="478DA752" wp14:editId="07D9A0BC">
             <wp:extent cx="3235570" cy="1677073"/>
@@ -651,6 +624,7 @@
           <w:rFonts w:ascii="Times New Roman" w:hAnsi="Times New Roman" w:cs="Times New Roman"/>
           <w:sz w:val="24"/>
         </w:rPr>
+        <w:lastRenderedPageBreak/>
         <w:t>In the above figure:</w:t>
       </w:r>
     </w:p>
@@ -1069,7 +1043,6 @@
         <w:rPr>
           <w:noProof/>
         </w:rPr>
-        <w:lastRenderedPageBreak/>
         <w:drawing>
           <wp:inline distT="0" distB="0" distL="0" distR="0" wp14:anchorId="518DE9B1" wp14:editId="73E61532">
             <wp:extent cx="4677508" cy="1390169"/>
@@ -1126,6 +1099,7 @@
         <w:rPr>
           <w:noProof/>
         </w:rPr>
+        <w:lastRenderedPageBreak/>
         <w:drawing>
           <wp:inline distT="0" distB="0" distL="0" distR="0" wp14:anchorId="42A861D9" wp14:editId="39A95B34">
             <wp:extent cx="5460023" cy="1104314"/>
@@ -1450,7 +1424,6 @@
         <w:rPr>
           <w:noProof/>
         </w:rPr>
-        <w:lastRenderedPageBreak/>
         <w:drawing>
           <wp:inline distT="0" distB="0" distL="0" distR="0" wp14:anchorId="4EEDA9F9" wp14:editId="724B5B08">
             <wp:extent cx="3376246" cy="2878895"/>
@@ -1508,6 +1481,7 @@
           <w:rFonts w:ascii="Times New Roman" w:hAnsi="Times New Roman" w:cs="Times New Roman"/>
           <w:sz w:val="24"/>
         </w:rPr>
+        <w:lastRenderedPageBreak/>
         <w:t>SubVIs</w:t>
       </w:r>
       <w:proofErr w:type="spellEnd"/>
@@ -2247,7 +2221,6 @@
           <w:rFonts w:ascii="Times New Roman" w:hAnsi="Times New Roman" w:cs="Times New Roman"/>
           <w:sz w:val="24"/>
         </w:rPr>
-        <w:lastRenderedPageBreak/>
         <w:t xml:space="preserve">Is used whenever the field size is altered. This </w:t>
       </w:r>
       <w:proofErr w:type="gramStart"/>
@@ -2428,6 +2401,7 @@
         <w:rPr>
           <w:noProof/>
         </w:rPr>
+        <w:lastRenderedPageBreak/>
         <w:drawing>
           <wp:inline distT="0" distB="0" distL="0" distR="0" wp14:anchorId="608D4C8B" wp14:editId="4F7D9A21">
             <wp:extent cx="5178670" cy="2133532"/>
@@ -2618,7 +2592,6 @@
         <w:rPr>
           <w:noProof/>
         </w:rPr>
-        <w:lastRenderedPageBreak/>
         <w:drawing>
           <wp:inline distT="0" distB="0" distL="0" distR="0" wp14:anchorId="709F8BC3" wp14:editId="2606DA7A">
             <wp:extent cx="3464169" cy="3926058"/>
@@ -2685,6 +2658,7 @@
           <w:rFonts w:ascii="Times New Roman" w:hAnsi="Times New Roman" w:cs="Times New Roman"/>
           <w:sz w:val="24"/>
         </w:rPr>
+        <w:lastRenderedPageBreak/>
         <w:t>Above Figure:</w:t>
       </w:r>
     </w:p>
@@ -2750,7 +2724,6 @@
         <w:rPr>
           <w:noProof/>
         </w:rPr>
-        <w:lastRenderedPageBreak/>
         <w:drawing>
           <wp:inline distT="0" distB="0" distL="0" distR="0" wp14:anchorId="46754E9C" wp14:editId="7679048D">
             <wp:extent cx="3789485" cy="4220108"/>
@@ -5528,8 +5501,6 @@
         </w:rPr>
         <w:t>Releases TIRF’s handle</w:t>
       </w:r>
-      <w:bookmarkStart w:id="0" w:name="_GoBack"/>
-      <w:bookmarkEnd w:id="0"/>
     </w:p>
     <w:sectPr>
       <w:pgSz w:w="12240" w:h="15840"/>

</xml_diff>